<commit_message>
BoardMapper 생성, lombok getter/setter 오류 해결
</commit_message>
<xml_diff>
--- a/down/기본 환경설정/스프링 프로젝트 만들기 순서.docx
+++ b/down/기본 환경설정/스프링 프로젝트 만들기 순서.docx
@@ -62,21 +62,8 @@
         <w:t>JDK</w:t>
       </w:r>
       <w:r>
-        <w:t xml:space="preserve"> 1.8 </w:t>
-      </w:r>
-      <w:proofErr w:type="spellStart"/>
-      <w:r>
-        <w:t>ver</w:t>
-      </w:r>
-      <w:proofErr w:type="spellEnd"/>
-      <w:r>
-        <w:t xml:space="preserve">       -&gt;</w:t>
-      </w:r>
-      <w:proofErr w:type="spellStart"/>
-      <w:r>
-        <w:t>cmd</w:t>
-      </w:r>
-      <w:proofErr w:type="spellEnd"/>
+        <w:t xml:space="preserve"> 1.8 ver       -&gt;cmd</w:t>
+      </w:r>
       <w:r>
         <w:rPr>
           <w:rFonts w:hint="eastAsia"/>
@@ -84,36 +71,23 @@
         <w:t xml:space="preserve">에서 </w:t>
       </w:r>
       <w:r>
-        <w:t>java -</w:t>
-      </w:r>
-      <w:proofErr w:type="gramStart"/>
-      <w:r>
-        <w:t xml:space="preserve">version  </w:t>
-      </w:r>
-      <w:r>
-        <w:rPr>
-          <w:rFonts w:hint="eastAsia"/>
-        </w:rPr>
-        <w:t>했을</w:t>
-      </w:r>
-      <w:proofErr w:type="gramEnd"/>
-      <w:r>
-        <w:rPr>
-          <w:rFonts w:hint="eastAsia"/>
-        </w:rPr>
-        <w:t xml:space="preserve"> 때 </w:t>
+        <w:t xml:space="preserve">java -version  </w:t>
+      </w:r>
+      <w:r>
+        <w:rPr>
+          <w:rFonts w:hint="eastAsia"/>
+        </w:rPr>
+        <w:t xml:space="preserve">했을 때 </w:t>
       </w:r>
       <w:r>
         <w:t xml:space="preserve">1.8 </w:t>
       </w:r>
-      <w:proofErr w:type="spellStart"/>
       <w:r>
         <w:rPr>
           <w:rFonts w:hint="eastAsia"/>
         </w:rPr>
         <w:t>나와야함</w:t>
       </w:r>
-      <w:proofErr w:type="spellEnd"/>
     </w:p>
     <w:p>
       <w:pPr>
@@ -208,15 +182,7 @@
         <w:ind w:leftChars="0"/>
       </w:pPr>
       <w:r>
-        <w:t>-</w:t>
-      </w:r>
-      <w:proofErr w:type="spellStart"/>
-      <w:r>
-        <w:t>Dosgi.requiredJavaVersion</w:t>
-      </w:r>
-      <w:proofErr w:type="spellEnd"/>
-      <w:r>
-        <w:t>=1.8</w:t>
+        <w:t>-Dosgi.requiredJavaVersion=1.8</w:t>
       </w:r>
     </w:p>
     <w:p>
@@ -229,15 +195,7 @@
         <w:ind w:leftChars="0"/>
       </w:pPr>
       <w:r>
-        <w:t>-</w:t>
-      </w:r>
-      <w:proofErr w:type="spellStart"/>
-      <w:r>
-        <w:t>Dfile.encoding</w:t>
-      </w:r>
-      <w:proofErr w:type="spellEnd"/>
-      <w:r>
-        <w:t>=utf-8</w:t>
+        <w:t>-Dfile.encoding=utf-8</w:t>
       </w:r>
     </w:p>
     <w:p>
@@ -249,11 +207,9 @@
         </w:numPr>
         <w:ind w:leftChars="0"/>
       </w:pPr>
-      <w:proofErr w:type="spellStart"/>
       <w:r>
         <w:t>MarketPlace</w:t>
       </w:r>
-      <w:proofErr w:type="spellEnd"/>
       <w:r>
         <w:rPr>
           <w:rFonts w:hint="eastAsia"/>
@@ -269,13 +225,8 @@
         </w:rPr>
         <w:t xml:space="preserve">검색 후 </w:t>
       </w:r>
-      <w:proofErr w:type="spellStart"/>
-      <w:r>
-        <w:t>sts</w:t>
-      </w:r>
-      <w:proofErr w:type="spellEnd"/>
-      <w:r>
-        <w:t xml:space="preserve"> 3 add-on</w:t>
+      <w:r>
+        <w:t>sts 3 add-on</w:t>
       </w:r>
       <w:r>
         <w:t xml:space="preserve">, </w:t>
@@ -348,19 +299,11 @@
         </w:numPr>
         <w:ind w:leftChars="0"/>
       </w:pPr>
-      <w:proofErr w:type="spellStart"/>
-      <w:r>
-        <w:rPr>
-          <w:rFonts w:hint="eastAsia"/>
-        </w:rPr>
-        <w:t>톰캣</w:t>
-      </w:r>
-      <w:proofErr w:type="spellEnd"/>
-      <w:r>
-        <w:rPr>
-          <w:rFonts w:hint="eastAsia"/>
-        </w:rPr>
-        <w:t xml:space="preserve"> </w:t>
+      <w:r>
+        <w:rPr>
+          <w:rFonts w:hint="eastAsia"/>
+        </w:rPr>
+        <w:t xml:space="preserve">톰캣 </w:t>
       </w:r>
       <w:r>
         <w:t>9.0</w:t>
@@ -369,36 +312,17 @@
         <w:rPr>
           <w:rFonts w:hint="eastAsia"/>
         </w:rPr>
-        <w:t xml:space="preserve">으로 서버 </w:t>
-      </w:r>
-      <w:proofErr w:type="spellStart"/>
-      <w:r>
-        <w:rPr>
-          <w:rFonts w:hint="eastAsia"/>
-        </w:rPr>
-        <w:t>설정</w:t>
-      </w:r>
-      <w:r>
-        <w:rPr>
-          <w:rFonts w:hint="eastAsia"/>
-        </w:rPr>
-        <w:t>후</w:t>
-      </w:r>
-      <w:proofErr w:type="spellEnd"/>
-      <w:r>
-        <w:rPr>
-          <w:rFonts w:hint="eastAsia"/>
-        </w:rPr>
-        <w:t xml:space="preserve"> 서버 설정 중 i</w:t>
-      </w:r>
-      <w:r>
-        <w:t xml:space="preserve">nstalled </w:t>
-      </w:r>
-      <w:proofErr w:type="spellStart"/>
-      <w:r>
-        <w:t>jre</w:t>
-      </w:r>
-      <w:proofErr w:type="spellEnd"/>
+        <w:t>으로 서버 설정</w:t>
+      </w:r>
+      <w:r>
+        <w:rPr>
+          <w:rFonts w:hint="eastAsia"/>
+        </w:rPr>
+        <w:t>후 서버 설정 중 i</w:t>
+      </w:r>
+      <w:r>
+        <w:t>nstalled jre</w:t>
+      </w:r>
       <w:r>
         <w:rPr>
           <w:rFonts w:hint="eastAsia"/>
@@ -412,21 +336,7 @@
         <w:rPr>
           <w:rFonts w:hint="eastAsia"/>
         </w:rPr>
-        <w:t xml:space="preserve">하고 </w:t>
-      </w:r>
-      <w:proofErr w:type="spellStart"/>
-      <w:r>
-        <w:rPr>
-          <w:rFonts w:hint="eastAsia"/>
-        </w:rPr>
-        <w:t>톰캣</w:t>
-      </w:r>
-      <w:proofErr w:type="spellEnd"/>
-      <w:r>
-        <w:rPr>
-          <w:rFonts w:hint="eastAsia"/>
-        </w:rPr>
-        <w:t xml:space="preserve"> 설치 경로 가서 </w:t>
+        <w:t xml:space="preserve">하고 톰캣 설치 경로 가서 </w:t>
       </w:r>
       <w:r>
         <w:t>1.8</w:t>
@@ -446,9 +356,6 @@
           <w:numId w:val="1"/>
         </w:numPr>
         <w:ind w:leftChars="0"/>
-        <w:rPr>
-          <w:rFonts w:hint="eastAsia"/>
-        </w:rPr>
       </w:pPr>
       <w:r>
         <w:rPr>
@@ -487,21 +394,7 @@
         <w:rPr>
           <w:rFonts w:hint="eastAsia"/>
         </w:rPr>
-        <w:t xml:space="preserve">에 </w:t>
-      </w:r>
-      <w:proofErr w:type="spellStart"/>
-      <w:r>
-        <w:rPr>
-          <w:rFonts w:hint="eastAsia"/>
-        </w:rPr>
-        <w:t>넣어놓음</w:t>
-      </w:r>
-      <w:proofErr w:type="spellEnd"/>
-      <w:r>
-        <w:rPr>
-          <w:rFonts w:hint="eastAsia"/>
-        </w:rPr>
-        <w:t>)</w:t>
+        <w:t>에 넣어놓음)</w:t>
       </w:r>
     </w:p>
     <w:p>
@@ -520,10 +413,7 @@
         <w:t xml:space="preserve">첨부된 </w:t>
       </w:r>
       <w:r>
-        <w:t>Web</w:t>
-      </w:r>
-      <w:r>
-        <w:t>.xml</w:t>
+        <w:t>Web.xml</w:t>
       </w:r>
       <w:r>
         <w:rPr>
@@ -547,21 +437,7 @@
         <w:rPr>
           <w:rFonts w:hint="eastAsia"/>
         </w:rPr>
-        <w:t xml:space="preserve">에 </w:t>
-      </w:r>
-      <w:proofErr w:type="spellStart"/>
-      <w:r>
-        <w:rPr>
-          <w:rFonts w:hint="eastAsia"/>
-        </w:rPr>
-        <w:t>넣어놓음</w:t>
-      </w:r>
-      <w:proofErr w:type="spellEnd"/>
-      <w:r>
-        <w:rPr>
-          <w:rFonts w:hint="eastAsia"/>
-        </w:rPr>
-        <w:t>)</w:t>
+        <w:t>에 넣어놓음)</w:t>
       </w:r>
     </w:p>
     <w:p>
@@ -580,10 +456,7 @@
         <w:t xml:space="preserve">첨부된 </w:t>
       </w:r>
       <w:r>
-        <w:t>root-context</w:t>
-      </w:r>
-      <w:r>
-        <w:t>.xml</w:t>
+        <w:t>root-context.xml</w:t>
       </w:r>
       <w:r>
         <w:rPr>
@@ -607,21 +480,7 @@
         <w:rPr>
           <w:rFonts w:hint="eastAsia"/>
         </w:rPr>
-        <w:t xml:space="preserve">에 </w:t>
-      </w:r>
-      <w:proofErr w:type="spellStart"/>
-      <w:r>
-        <w:rPr>
-          <w:rFonts w:hint="eastAsia"/>
-        </w:rPr>
-        <w:t>넣어놓음</w:t>
-      </w:r>
-      <w:proofErr w:type="spellEnd"/>
-      <w:r>
-        <w:rPr>
-          <w:rFonts w:hint="eastAsia"/>
-        </w:rPr>
-        <w:t>)</w:t>
+        <w:t>에 넣어놓음)</w:t>
       </w:r>
     </w:p>
     <w:p>
@@ -632,9 +491,6 @@
           <w:numId w:val="1"/>
         </w:numPr>
         <w:ind w:leftChars="0"/>
-        <w:rPr>
-          <w:rFonts w:hint="eastAsia"/>
-        </w:rPr>
       </w:pPr>
       <w:r>
         <w:rPr>
@@ -643,10 +499,7 @@
         <w:t xml:space="preserve">첨부된 </w:t>
       </w:r>
       <w:r>
-        <w:t>servlet</w:t>
-      </w:r>
-      <w:r>
-        <w:t>-context.xml</w:t>
+        <w:t>servlet-context.xml</w:t>
       </w:r>
       <w:r>
         <w:rPr>
@@ -670,21 +523,267 @@
         <w:rPr>
           <w:rFonts w:hint="eastAsia"/>
         </w:rPr>
-        <w:t xml:space="preserve">에 </w:t>
-      </w:r>
-      <w:proofErr w:type="spellStart"/>
-      <w:r>
-        <w:rPr>
-          <w:rFonts w:hint="eastAsia"/>
-        </w:rPr>
-        <w:t>넣어놓음</w:t>
-      </w:r>
-      <w:proofErr w:type="spellEnd"/>
-      <w:r>
-        <w:rPr>
-          <w:rFonts w:hint="eastAsia"/>
-        </w:rPr>
-        <w:t>)</w:t>
+        <w:t>에 넣어놓음)</w:t>
+      </w:r>
+    </w:p>
+    <w:p>
+      <w:pPr>
+        <w:pStyle w:val="a3"/>
+        <w:numPr>
+          <w:ilvl w:val="0"/>
+          <w:numId w:val="1"/>
+        </w:numPr>
+        <w:ind w:leftChars="0"/>
+      </w:pPr>
+      <w:r>
+        <w:t xml:space="preserve">Mapper </w:t>
+      </w:r>
+      <w:r>
+        <w:rPr>
+          <w:rFonts w:hint="eastAsia"/>
+        </w:rPr>
+        <w:t>인터페이스 생성</w:t>
+      </w:r>
+    </w:p>
+    <w:p>
+      <w:pPr>
+        <w:pStyle w:val="a3"/>
+        <w:numPr>
+          <w:ilvl w:val="0"/>
+          <w:numId w:val="1"/>
+        </w:numPr>
+        <w:ind w:leftChars="0"/>
+      </w:pPr>
+      <w:r>
+        <w:rPr>
+          <w:rFonts w:hint="eastAsia"/>
+        </w:rPr>
+        <w:t>V</w:t>
+      </w:r>
+      <w:r>
+        <w:t>O</w:t>
+      </w:r>
+      <w:r>
+        <w:rPr>
+          <w:rFonts w:hint="eastAsia"/>
+        </w:rPr>
+        <w:t xml:space="preserve"> 클래스 생성</w:t>
+      </w:r>
+    </w:p>
+    <w:p>
+      <w:pPr>
+        <w:pStyle w:val="a3"/>
+        <w:numPr>
+          <w:ilvl w:val="0"/>
+          <w:numId w:val="1"/>
+        </w:numPr>
+        <w:ind w:leftChars="0"/>
+      </w:pPr>
+      <w:r>
+        <w:t xml:space="preserve">Lombok </w:t>
+      </w:r>
+      <w:r>
+        <w:rPr>
+          <w:rFonts w:hint="eastAsia"/>
+        </w:rPr>
+        <w:t>오류 p</w:t>
+      </w:r>
+      <w:r>
+        <w:t>om.xml</w:t>
+      </w:r>
+      <w:r>
+        <w:rPr>
+          <w:rFonts w:hint="eastAsia"/>
+        </w:rPr>
+        <w:t xml:space="preserve">에서 </w:t>
+      </w:r>
+    </w:p>
+    <w:p>
+      <w:pPr>
+        <w:pStyle w:val="a3"/>
+      </w:pPr>
+      <w:r>
+        <w:t>&lt;!-- https://mvnrepository.com/artifact/org.projectlombok/lombok --&gt;</w:t>
+      </w:r>
+    </w:p>
+    <w:p>
+      <w:pPr>
+        <w:pStyle w:val="a3"/>
+      </w:pPr>
+      <w:r>
+        <w:t>&lt;dependency&gt;</w:t>
+      </w:r>
+    </w:p>
+    <w:p>
+      <w:pPr>
+        <w:pStyle w:val="a3"/>
+      </w:pPr>
+      <w:r>
+        <w:t xml:space="preserve">    &lt;groupId&gt;org.projectlombok&lt;/groupId&gt;</w:t>
+      </w:r>
+    </w:p>
+    <w:p>
+      <w:pPr>
+        <w:pStyle w:val="a3"/>
+      </w:pPr>
+      <w:r>
+        <w:t xml:space="preserve">    &lt;artifactId&gt;lombok&lt;/artifactId&gt;</w:t>
+      </w:r>
+    </w:p>
+    <w:p>
+      <w:pPr>
+        <w:pStyle w:val="a3"/>
+      </w:pPr>
+      <w:r>
+        <w:t xml:space="preserve">    &lt;version&gt;1.18.20&lt;/version&gt;</w:t>
+      </w:r>
+    </w:p>
+    <w:p>
+      <w:pPr>
+        <w:pStyle w:val="a3"/>
+      </w:pPr>
+      <w:r>
+        <w:t xml:space="preserve">    &lt;scope&gt;provided&lt;/scope&gt;</w:t>
+      </w:r>
+    </w:p>
+    <w:p>
+      <w:pPr>
+        <w:pStyle w:val="a3"/>
+        <w:ind w:leftChars="0" w:left="400"/>
+      </w:pPr>
+      <w:r>
+        <w:t>&lt;/dependency&gt;</w:t>
+      </w:r>
+    </w:p>
+    <w:p>
+      <w:pPr>
+        <w:pStyle w:val="a3"/>
+        <w:ind w:leftChars="0" w:left="400"/>
+        <w:rPr>
+          <w:rFonts w:hint="eastAsia"/>
+        </w:rPr>
+      </w:pPr>
+      <w:r>
+        <w:rPr>
+          <w:rFonts w:hint="eastAsia"/>
+        </w:rPr>
+        <w:lastRenderedPageBreak/>
+        <w:t>로 설정</w:t>
+      </w:r>
+    </w:p>
+    <w:p>
+      <w:pPr>
+        <w:pStyle w:val="a3"/>
+        <w:numPr>
+          <w:ilvl w:val="0"/>
+          <w:numId w:val="1"/>
+        </w:numPr>
+        <w:ind w:leftChars="0"/>
+      </w:pPr>
+      <w:r>
+        <w:t>Resources</w:t>
+      </w:r>
+      <w:r>
+        <w:rPr>
+          <w:rFonts w:hint="eastAsia"/>
+        </w:rPr>
+        <w:t>에 B</w:t>
+      </w:r>
+      <w:r>
+        <w:t>oardMapper</w:t>
+      </w:r>
+      <w:r>
+        <w:t>.java</w:t>
+      </w:r>
+      <w:r>
+        <w:rPr>
+          <w:rFonts w:hint="eastAsia"/>
+        </w:rPr>
+        <w:t xml:space="preserve"> 패키지와 경로 똑같이해서 </w:t>
+      </w:r>
+      <w:r>
+        <w:t xml:space="preserve">BoardMapper.xml </w:t>
+      </w:r>
+      <w:r>
+        <w:rPr>
+          <w:rFonts w:hint="eastAsia"/>
+        </w:rPr>
+        <w:t>생성</w:t>
+      </w:r>
+      <w:r>
+        <w:rPr>
+          <w:rFonts w:hint="eastAsia"/>
+        </w:rPr>
+        <w:t xml:space="preserve"> 후</w:t>
+      </w:r>
+    </w:p>
+    <w:p>
+      <w:pPr>
+        <w:pStyle w:val="a3"/>
+      </w:pPr>
+      <w:r>
+        <w:t>&lt;!DOCTYPE mapper PUBLIC "-//mybatis.org//DTD Mapper 3.0//EN" "http://mybatis.org/dtd/mybatis-3-mapper.dtd"&gt;</w:t>
+      </w:r>
+    </w:p>
+    <w:p>
+      <w:pPr>
+        <w:pStyle w:val="a3"/>
+      </w:pPr>
+    </w:p>
+    <w:p>
+      <w:pPr>
+        <w:pStyle w:val="a3"/>
+      </w:pPr>
+      <w:r>
+        <w:t>&lt;mapper namespace="com.jb.board.mapper.BoardMapper"&gt;</w:t>
+      </w:r>
+    </w:p>
+    <w:p>
+      <w:pPr>
+        <w:pStyle w:val="a3"/>
+      </w:pPr>
+    </w:p>
+    <w:p>
+      <w:pPr>
+        <w:pStyle w:val="a3"/>
+        <w:ind w:leftChars="0" w:left="400"/>
+      </w:pPr>
+      <w:r>
+        <w:t>&lt;/mapper&gt;</w:t>
+      </w:r>
+    </w:p>
+    <w:p>
+      <w:pPr>
+        <w:pStyle w:val="a3"/>
+        <w:ind w:leftChars="0" w:left="400"/>
+        <w:rPr>
+          <w:rFonts w:hint="eastAsia"/>
+        </w:rPr>
+      </w:pPr>
+      <w:r>
+        <w:rPr>
+          <w:rFonts w:hint="eastAsia"/>
+        </w:rPr>
+        <w:t>붙여넣기</w:t>
+      </w:r>
+    </w:p>
+    <w:p>
+      <w:pPr>
+        <w:pStyle w:val="a3"/>
+        <w:numPr>
+          <w:ilvl w:val="0"/>
+          <w:numId w:val="1"/>
+        </w:numPr>
+        <w:ind w:leftChars="0"/>
+        <w:rPr>
+          <w:rFonts w:hint="eastAsia"/>
+        </w:rPr>
+      </w:pPr>
+      <w:r>
+        <w:rPr>
+          <w:rFonts w:hint="eastAsia"/>
+        </w:rPr>
+        <w:t>ㅇㅇ</w:t>
       </w:r>
     </w:p>
     <w:sectPr>

</xml_diff>